<commit_message>
Last commit for part 1
hopefully
</commit_message>
<xml_diff>
--- a/Supporting Document group project cs307.docx
+++ b/Supporting Document group project cs307.docx
@@ -9,35 +9,23 @@
     </w:p>
     <w:p>
       <w:r>
-        <w:t xml:space="preserve">CMPT307 Group Project </w:t>
+        <w:t>CMPT300</w:t>
       </w:r>
       <w:bookmarkStart w:id="0" w:name="_GoBack"/>
       <w:bookmarkEnd w:id="0"/>
+      <w:r>
+        <w:t xml:space="preserve"> Group Project </w:t>
+      </w:r>
     </w:p>
     <w:p>
       <w:r>
-        <w:t>To choose which outliers to remove we calculate three standard-deviations and remove any data points that are beyond</w:t>
-      </w:r>
-      <w:r>
-        <w:t xml:space="preserve"> </w:t>
-      </w:r>
-      <w:r>
-        <w:t>3 standard deviations in the dataset</w:t>
-      </w:r>
-      <w:r>
-        <w:t xml:space="preserve">. </w:t>
-      </w:r>
-      <w:r>
-        <w:t>There were approximately 1,800 outliers removed from our dataset. The remaining points that are outside of the boxes</w:t>
-      </w:r>
-      <w:r>
-        <w:t xml:space="preserve"> </w:t>
-      </w:r>
-      <w:r>
-        <w:t>in the boxplot are still valuable data points</w:t>
-      </w:r>
-      <w:r>
-        <w:t xml:space="preserve"> that will be considered in our analysis. Using a decision tree </w:t>
+        <w:t xml:space="preserve">To choose which outliers to remove we calculate three standard-deviations </w:t>
+      </w:r>
+      <w:r>
+        <w:t xml:space="preserve">out from the mean </w:t>
+      </w:r>
+      <w:r>
+        <w:t xml:space="preserve">and remove any data points that are beyond 3 standard deviations in the dataset. There were approximately 1,800 outliers removed from our dataset. The remaining points that are outside of the boxes in the boxplot are still valuable data points that will be considered in our analysis. Using a decision tree </w:t>
       </w:r>
       <w:r>
         <w:t>classifier,</w:t>

</xml_diff>